<commit_message>
update readmi code 5
</commit_message>
<xml_diff>
--- a/Documento de Arquitectura - API Marvel.docx
+++ b/Documento de Arquitectura - API Marvel.docx
@@ -821,55 +821,6 @@
         <w:t>Se retorna una respuesta estructurada al cliente.</w:t>
       </w:r>
     </w:p>
-    <w:p>
-      <w:pPr>
-        <w:rPr>
-          <w:b/>
-          <w:bCs/>
-        </w:rPr>
-      </w:pPr>
-      <w:r>
-        <w:rPr>
-          <w:b/>
-          <w:bCs/>
-        </w:rPr>
-        <w:t>6. Conclusión</w:t>
-      </w:r>
-    </w:p>
-    <w:p>
-      <w:r>
-        <w:t xml:space="preserve">La implementación de </w:t>
-      </w:r>
-      <w:proofErr w:type="spellStart"/>
-      <w:r>
-        <w:rPr>
-          <w:b/>
-          <w:bCs/>
-        </w:rPr>
-        <w:t>Clean</w:t>
-      </w:r>
-      <w:proofErr w:type="spellEnd"/>
-      <w:r>
-        <w:rPr>
-          <w:b/>
-          <w:bCs/>
-        </w:rPr>
-        <w:t xml:space="preserve"> </w:t>
-      </w:r>
-      <w:proofErr w:type="spellStart"/>
-      <w:r>
-        <w:rPr>
-          <w:b/>
-          <w:bCs/>
-        </w:rPr>
-        <w:t>Architecture</w:t>
-      </w:r>
-      <w:proofErr w:type="spellEnd"/>
-      <w:r>
-        <w:t xml:space="preserve"> en la API Marvel permite una organización modular y escalable, facilitando futuras mejoras y mantenimientos. Además, el desacoplamiento entre capas permite realizar cambios sin afectar otras partes del sistema.</w:t>
-      </w:r>
-    </w:p>
-    <w:p/>
     <w:sectPr>
       <w:pgSz w:w="12240" w:h="15840"/>
       <w:pgMar w:top="1417" w:right="1701" w:bottom="1417" w:left="1701" w:header="708" w:footer="708" w:gutter="0"/>
@@ -2028,6 +1979,7 @@
   <w:style w:type="character" w:default="1" w:styleId="Fuentedeprrafopredeter">
     <w:name w:val="Default Paragraph Font"/>
     <w:uiPriority w:val="1"/>
+    <w:semiHidden/>
     <w:unhideWhenUsed/>
   </w:style>
   <w:style w:type="table" w:default="1" w:styleId="Tablanormal">

</xml_diff>